<commit_message>
Updated documentation and tests
</commit_message>
<xml_diff>
--- a/src/WordMarkdown.Tests/assets/Example4.docx
+++ b/src/WordMarkdown.Tests/assets/Example4.docx
@@ -154,21 +154,7 @@
         <w:rPr>
           <w:highlight w:val="yellow"/>
         </w:rPr>
-        <w:t xml:space="preserve">I only care about </w:t>
-      </w:r>
-      <w:proofErr w:type="spellStart"/>
-      <w:r>
-        <w:rPr>
-          <w:highlight w:val="yellow"/>
-        </w:rPr>
-        <w:t>the</w:t>
-      </w:r>
-      <w:proofErr w:type="spellEnd"/>
-      <w:r>
-        <w:rPr>
-          <w:highlight w:val="yellow"/>
-        </w:rPr>
-        <w:t xml:space="preserve"> tables</w:t>
+        <w:t>I only care about the tables</w:t>
       </w:r>
       <w:r>
         <w:t>.</w:t>
@@ -280,8 +266,6 @@
             <w:r>
               <w:t>Asynchronous Workflow</w:t>
             </w:r>
-            <w:bookmarkStart w:id="0" w:name="_GoBack"/>
-            <w:bookmarkEnd w:id="0"/>
           </w:p>
         </w:tc>
       </w:tr>
@@ -377,15 +361,13 @@
                 <w:sz w:val="28"/>
               </w:rPr>
             </w:pPr>
-            <w:proofErr w:type="spellStart"/>
             <w:r>
               <w:rPr>
                 <w:color w:val="C45911" w:themeColor="accent2" w:themeShade="BF"/>
                 <w:sz w:val="28"/>
               </w:rPr>
-              <w:t>Breaklines</w:t>
-            </w:r>
-            <w:proofErr w:type="spellEnd"/>
+              <w:t>Line Brakes</w:t>
+            </w:r>
           </w:p>
           <w:p/>
           <w:p>
@@ -443,11 +425,12 @@
               </w:drawing>
             </w:r>
           </w:p>
-          <w:p/>
           <w:p>
             <w:r>
               <w:t xml:space="preserve">Or even images. </w:t>
             </w:r>
+            <w:bookmarkStart w:id="0" w:name="_GoBack"/>
+            <w:bookmarkEnd w:id="0"/>
           </w:p>
         </w:tc>
       </w:tr>

</xml_diff>